<commit_message>
DOKSI: - 3.4.2 - Osztály diagram - 3.5   - Részletes programterv
</commit_message>
<xml_diff>
--- a/tesztplan_sample.docx
+++ b/tesztplan_sample.docx
@@ -67,7 +67,10 @@
               <w:jc w:val="center"/>
             </w:pPr>
             <w:r>
-              <w:t>CP01_FFO</w:t>
+              <w:t>CP01_F</w:t>
+            </w:r>
+            <w:r>
+              <w:t>TO</w:t>
             </w:r>
           </w:p>
         </w:tc>
@@ -118,7 +121,7 @@
               <w:jc w:val="center"/>
             </w:pPr>
             <w:r>
-              <w:t>Szék foglalás</w:t>
+              <w:t>Történet</w:t>
             </w:r>
           </w:p>
         </w:tc>
@@ -240,19 +243,7 @@
               <w:pStyle w:val="Szakdolgozat"/>
             </w:pPr>
             <w:r>
-              <w:t>Szék foglalás:</w:t>
-            </w:r>
-          </w:p>
-          <w:p>
-            <w:pPr>
-              <w:pStyle w:val="Szakdolgozat"/>
-              <w:numPr>
-                <w:ilvl w:val="0"/>
-                <w:numId w:val="13"/>
-              </w:numPr>
-            </w:pPr>
-            <w:r>
-              <w:t>Megadott jegy mennyiséggel egyenlő szék kijelölése és lefoglalása</w:t>
+              <w:t>Történet</w:t>
             </w:r>
           </w:p>
         </w:tc>
@@ -310,10 +301,7 @@
               <w:jc w:val="left"/>
             </w:pPr>
             <w:r>
-              <w:t>CP03_FMU</w:t>
-            </w:r>
-            <w:r>
-              <w:t xml:space="preserve"> teszteset sikeres végrehajtása</w:t>
+              <w:t>Egy vetítés szerepeljen a táblázatban, melyre történt korábban jegy foglalás</w:t>
             </w:r>
           </w:p>
         </w:tc>
@@ -397,7 +385,7 @@
               </w:numPr>
             </w:pPr>
             <w:r>
-              <w:t>Megadott jegy mennyiséggel egyenlő szék kijelölése</w:t>
+              <w:t>Jobb egérgombos kattintás a vetítésre</w:t>
             </w:r>
           </w:p>
           <w:p>
@@ -409,13 +397,8 @@
               </w:numPr>
             </w:pPr>
             <w:r>
-              <w:t xml:space="preserve">Foglalás megerősítése - </w:t>
-            </w:r>
-            <w:proofErr w:type="spellStart"/>
-            <w:r>
-              <w:t>Yes</w:t>
-            </w:r>
-            <w:proofErr w:type="spellEnd"/>
+              <w:t>Kattintás a menüre</w:t>
+            </w:r>
           </w:p>
         </w:tc>
         <w:tc>
@@ -433,16 +416,21 @@
             <w:pPr>
               <w:pStyle w:val="Szakdolgozat"/>
             </w:pPr>
-            <w:r>
-              <w:t>A kezdetben zöld székek sárgára változnak, majd felugrik a foglalást véglegesítő panel</w:t>
-            </w:r>
-          </w:p>
-          <w:p>
-            <w:pPr>
-              <w:pStyle w:val="Szakdolgozat"/>
-            </w:pPr>
-            <w:r>
-              <w:t>A székekre leadott foglalás igény mentésre kerül, Köszönő panel megjelenítése</w:t>
+            <w:proofErr w:type="spellStart"/>
+            <w:r>
+              <w:t>Kontextmenü</w:t>
+            </w:r>
+            <w:proofErr w:type="spellEnd"/>
+            <w:r>
+              <w:t xml:space="preserve"> jelenik meg, Székeim felirattal</w:t>
+            </w:r>
+          </w:p>
+          <w:p>
+            <w:pPr>
+              <w:pStyle w:val="Szakdolgozat"/>
+            </w:pPr>
+            <w:r>
+              <w:t>Felugró ablakban a korábban leadott jegy mennyiség, valamint kijelölt székek azonosítói</w:t>
             </w:r>
           </w:p>
         </w:tc>
@@ -499,16 +487,15 @@
               <w:t>A teszteset abban az eset</w:t>
             </w:r>
             <w:r>
-              <w:t>ben fogadható el sikeresnek, ha</w:t>
-            </w:r>
-            <w:r>
-              <w:t xml:space="preserve"> </w:t>
-            </w:r>
-            <w:r>
-              <w:t>a Köszönő panel megjelenik, a Történet menüben pedig látható a lefoglalt székek helye, illetve mennyisége.</w:t>
-            </w:r>
-          </w:p>
-        </w:tc>
+              <w:t xml:space="preserve">ben fogadható el sikeresnek, </w:t>
+            </w:r>
+            <w:r>
+              <w:t>ha megjelennek és pontos adatok jelennek meg a foglalással kapcsolatosan.</w:t>
+            </w:r>
+          </w:p>
+        </w:tc>
+        <w:bookmarkStart w:id="0" w:name="_GoBack"/>
+        <w:bookmarkEnd w:id="0"/>
       </w:tr>
     </w:tbl>
     <w:p/>
@@ -579,7 +566,10 @@
               <w:t>CP02</w:t>
             </w:r>
             <w:r>
-              <w:t>_FFO</w:t>
+              <w:t>_F</w:t>
+            </w:r>
+            <w:r>
+              <w:t>TO</w:t>
             </w:r>
           </w:p>
         </w:tc>
@@ -630,7 +620,7 @@
               <w:jc w:val="center"/>
             </w:pPr>
             <w:r>
-              <w:t>Szék foglalás</w:t>
+              <w:t>Történet</w:t>
             </w:r>
           </w:p>
         </w:tc>
@@ -752,19 +742,7 @@
               <w:pStyle w:val="Szakdolgozat"/>
             </w:pPr>
             <w:r>
-              <w:t>Szék foglalás:</w:t>
-            </w:r>
-          </w:p>
-          <w:p>
-            <w:pPr>
-              <w:pStyle w:val="Szakdolgozat"/>
-              <w:numPr>
-                <w:ilvl w:val="0"/>
-                <w:numId w:val="13"/>
-              </w:numPr>
-            </w:pPr>
-            <w:r>
-              <w:t>Megadott jegy mennyiséggel egyenlő szék kijelölése és lefoglalása</w:t>
+              <w:t>Történet</w:t>
             </w:r>
           </w:p>
         </w:tc>
@@ -822,7 +800,13 @@
               <w:jc w:val="left"/>
             </w:pPr>
             <w:r>
-              <w:t>CP03_FMU teszteset sikeres végrehajtása</w:t>
+              <w:t>Egy vetítés szerepeljen a táblázatban, melyre</w:t>
+            </w:r>
+            <w:r>
+              <w:t xml:space="preserve"> nem</w:t>
+            </w:r>
+            <w:r>
+              <w:t xml:space="preserve"> történt korábban jegy foglalás</w:t>
             </w:r>
           </w:p>
         </w:tc>
@@ -906,7 +890,7 @@
               </w:numPr>
             </w:pPr>
             <w:r>
-              <w:t>Megadott jegy mennyiséggel egyenlő szék kijelölése</w:t>
+              <w:t>Jobb egérgombos kattintás a vetítésre</w:t>
             </w:r>
           </w:p>
           <w:p>
@@ -918,7 +902,7 @@
               </w:numPr>
             </w:pPr>
             <w:r>
-              <w:t>Foglalás megerősítése - No</w:t>
+              <w:t>Kattintás a menüre</w:t>
             </w:r>
           </w:p>
         </w:tc>
@@ -937,19 +921,21 @@
             <w:pPr>
               <w:pStyle w:val="Szakdolgozat"/>
             </w:pPr>
-            <w:r>
-              <w:t>A kezdetben zöld székek sárgára változnak, majd felugrik a foglalást véglegesítő panel</w:t>
-            </w:r>
-          </w:p>
-          <w:p>
-            <w:pPr>
-              <w:pStyle w:val="Szakdolgozat"/>
-            </w:pPr>
-            <w:r>
-              <w:t xml:space="preserve">A székekre leadott foglalás igény </w:t>
-            </w:r>
-            <w:r>
-              <w:t>törlésre kerül, új székek választhatóak</w:t>
+            <w:proofErr w:type="spellStart"/>
+            <w:r>
+              <w:t>Kontextmenü</w:t>
+            </w:r>
+            <w:proofErr w:type="spellEnd"/>
+            <w:r>
+              <w:t xml:space="preserve"> jelenik meg, Székeim felirattal</w:t>
+            </w:r>
+          </w:p>
+          <w:p>
+            <w:pPr>
+              <w:pStyle w:val="Szakdolgozat"/>
+            </w:pPr>
+            <w:r>
+              <w:t>Tájékoztató üzenet, miszerint is nem volt még korábban leadott jegy igénylés az adott műsorra</w:t>
             </w:r>
           </w:p>
         </w:tc>
@@ -1003,1062 +989,19 @@
               <w:pStyle w:val="Szakdolgozat"/>
             </w:pPr>
             <w:r>
-              <w:lastRenderedPageBreak/>
               <w:t xml:space="preserve">A teszteset abban az esetben fogadható el sikeresnek, </w:t>
             </w:r>
             <w:r>
-              <w:t>ha az előzőleg kijelölt székek zöld ikonnal jelennek meg és újra választhatók, valamint újra a már megadott mennyiségű jegyet foglalhatjuk le.</w:t>
+              <w:t xml:space="preserve">ha </w:t>
+            </w:r>
+            <w:r>
+              <w:t>a tájékoztató üzenettel zárul a folyamat.</w:t>
             </w:r>
           </w:p>
         </w:tc>
       </w:tr>
     </w:tbl>
     <w:p/>
-    <w:tbl>
-      <w:tblPr>
-        <w:tblStyle w:val="Rcsostblzat"/>
-        <w:tblW w:w="0" w:type="auto"/>
-        <w:tblLook w:val="04A0" w:firstRow="1" w:lastRow="0" w:firstColumn="1" w:lastColumn="0" w:noHBand="0" w:noVBand="1"/>
-      </w:tblPr>
-      <w:tblGrid>
-        <w:gridCol w:w="4506"/>
-        <w:gridCol w:w="4506"/>
-      </w:tblGrid>
-      <w:tr>
-        <w:tc>
-          <w:tcPr>
-            <w:tcW w:w="4506" w:type="dxa"/>
-            <w:tcBorders>
-              <w:top w:val="single" w:sz="24" w:space="0" w:color="auto"/>
-              <w:left w:val="single" w:sz="24" w:space="0" w:color="auto"/>
-              <w:bottom w:val="single" w:sz="12" w:space="0" w:color="auto"/>
-              <w:right w:val="single" w:sz="12" w:space="0" w:color="auto"/>
-            </w:tcBorders>
-            <w:shd w:val="clear" w:color="auto" w:fill="E2EFD9" w:themeFill="accent6" w:themeFillTint="33"/>
-            <w:hideMark/>
-          </w:tcPr>
-          <w:p>
-            <w:pPr>
-              <w:pStyle w:val="Szakdolgozat"/>
-              <w:jc w:val="center"/>
-              <w:rPr>
-                <w:b/>
-              </w:rPr>
-            </w:pPr>
-            <w:r>
-              <w:rPr>
-                <w:b/>
-              </w:rPr>
-              <w:t xml:space="preserve">Teszt </w:t>
-            </w:r>
-            <w:proofErr w:type="spellStart"/>
-            <w:r>
-              <w:rPr>
-                <w:b/>
-              </w:rPr>
-              <w:t>id</w:t>
-            </w:r>
-            <w:proofErr w:type="spellEnd"/>
-          </w:p>
-        </w:tc>
-        <w:tc>
-          <w:tcPr>
-            <w:tcW w:w="4506" w:type="dxa"/>
-            <w:tcBorders>
-              <w:top w:val="single" w:sz="24" w:space="0" w:color="auto"/>
-              <w:left w:val="single" w:sz="12" w:space="0" w:color="auto"/>
-              <w:bottom w:val="single" w:sz="12" w:space="0" w:color="auto"/>
-              <w:right w:val="single" w:sz="24" w:space="0" w:color="auto"/>
-            </w:tcBorders>
-            <w:hideMark/>
-          </w:tcPr>
-          <w:p>
-            <w:pPr>
-              <w:pStyle w:val="Szakdolgozat"/>
-              <w:jc w:val="center"/>
-            </w:pPr>
-            <w:r>
-              <w:t>CP03</w:t>
-            </w:r>
-            <w:r>
-              <w:t>_FFO</w:t>
-            </w:r>
-          </w:p>
-        </w:tc>
-      </w:tr>
-      <w:tr>
-        <w:tc>
-          <w:tcPr>
-            <w:tcW w:w="4506" w:type="dxa"/>
-            <w:tcBorders>
-              <w:top w:val="single" w:sz="12" w:space="0" w:color="auto"/>
-              <w:left w:val="single" w:sz="24" w:space="0" w:color="auto"/>
-              <w:bottom w:val="single" w:sz="12" w:space="0" w:color="auto"/>
-              <w:right w:val="single" w:sz="12" w:space="0" w:color="auto"/>
-            </w:tcBorders>
-            <w:shd w:val="clear" w:color="auto" w:fill="E2EFD9" w:themeFill="accent6" w:themeFillTint="33"/>
-            <w:hideMark/>
-          </w:tcPr>
-          <w:p>
-            <w:pPr>
-              <w:pStyle w:val="Szakdolgozat"/>
-              <w:jc w:val="center"/>
-              <w:rPr>
-                <w:b/>
-              </w:rPr>
-            </w:pPr>
-            <w:r>
-              <w:rPr>
-                <w:b/>
-              </w:rPr>
-              <w:t>Teszt egység</w:t>
-            </w:r>
-          </w:p>
-        </w:tc>
-        <w:tc>
-          <w:tcPr>
-            <w:tcW w:w="4506" w:type="dxa"/>
-            <w:tcBorders>
-              <w:top w:val="single" w:sz="12" w:space="0" w:color="auto"/>
-              <w:left w:val="single" w:sz="12" w:space="0" w:color="auto"/>
-              <w:bottom w:val="single" w:sz="12" w:space="0" w:color="auto"/>
-              <w:right w:val="single" w:sz="24" w:space="0" w:color="auto"/>
-            </w:tcBorders>
-            <w:hideMark/>
-          </w:tcPr>
-          <w:p>
-            <w:pPr>
-              <w:pStyle w:val="Szakdolgozat"/>
-              <w:jc w:val="center"/>
-            </w:pPr>
-            <w:r>
-              <w:t>Szék foglalás</w:t>
-            </w:r>
-          </w:p>
-        </w:tc>
-      </w:tr>
-      <w:tr>
-        <w:tc>
-          <w:tcPr>
-            <w:tcW w:w="4506" w:type="dxa"/>
-            <w:tcBorders>
-              <w:top w:val="single" w:sz="12" w:space="0" w:color="auto"/>
-              <w:left w:val="single" w:sz="24" w:space="0" w:color="auto"/>
-              <w:bottom w:val="single" w:sz="12" w:space="0" w:color="auto"/>
-              <w:right w:val="single" w:sz="12" w:space="0" w:color="auto"/>
-            </w:tcBorders>
-            <w:shd w:val="clear" w:color="auto" w:fill="E2EFD9" w:themeFill="accent6" w:themeFillTint="33"/>
-            <w:hideMark/>
-          </w:tcPr>
-          <w:p>
-            <w:pPr>
-              <w:pStyle w:val="Szakdolgozat"/>
-              <w:jc w:val="center"/>
-              <w:rPr>
-                <w:b/>
-              </w:rPr>
-            </w:pPr>
-            <w:r>
-              <w:rPr>
-                <w:b/>
-              </w:rPr>
-              <w:t xml:space="preserve">Teszt </w:t>
-            </w:r>
-            <w:proofErr w:type="spellStart"/>
-            <w:r>
-              <w:rPr>
-                <w:b/>
-              </w:rPr>
-              <w:t>user</w:t>
-            </w:r>
-            <w:proofErr w:type="spellEnd"/>
-            <w:r>
-              <w:rPr>
-                <w:b/>
-              </w:rPr>
-              <w:t>/jog</w:t>
-            </w:r>
-          </w:p>
-        </w:tc>
-        <w:tc>
-          <w:tcPr>
-            <w:tcW w:w="4506" w:type="dxa"/>
-            <w:tcBorders>
-              <w:top w:val="single" w:sz="12" w:space="0" w:color="auto"/>
-              <w:left w:val="single" w:sz="12" w:space="0" w:color="auto"/>
-              <w:bottom w:val="single" w:sz="12" w:space="0" w:color="auto"/>
-              <w:right w:val="single" w:sz="24" w:space="0" w:color="auto"/>
-            </w:tcBorders>
-            <w:hideMark/>
-          </w:tcPr>
-          <w:p>
-            <w:pPr>
-              <w:pStyle w:val="Szakdolgozat"/>
-              <w:jc w:val="center"/>
-            </w:pPr>
-            <w:r>
-              <w:rPr>
-                <w:rFonts w:cs="Times New Roman"/>
-              </w:rPr>
-              <w:t>Kriszti/felhasználó</w:t>
-            </w:r>
-          </w:p>
-        </w:tc>
-      </w:tr>
-      <w:tr>
-        <w:tc>
-          <w:tcPr>
-            <w:tcW w:w="9012" w:type="dxa"/>
-            <w:gridSpan w:val="2"/>
-            <w:tcBorders>
-              <w:top w:val="single" w:sz="4" w:space="0" w:color="auto"/>
-              <w:left w:val="single" w:sz="24" w:space="0" w:color="auto"/>
-              <w:bottom w:val="single" w:sz="4" w:space="0" w:color="auto"/>
-              <w:right w:val="single" w:sz="24" w:space="0" w:color="auto"/>
-            </w:tcBorders>
-            <w:shd w:val="clear" w:color="auto" w:fill="E2EFD9" w:themeFill="accent6" w:themeFillTint="33"/>
-            <w:hideMark/>
-          </w:tcPr>
-          <w:p>
-            <w:pPr>
-              <w:pStyle w:val="Szakdolgozat"/>
-              <w:jc w:val="center"/>
-              <w:rPr>
-                <w:b/>
-              </w:rPr>
-            </w:pPr>
-            <w:r>
-              <w:rPr>
-                <w:b/>
-              </w:rPr>
-              <w:t>Összefoglaló</w:t>
-            </w:r>
-          </w:p>
-        </w:tc>
-      </w:tr>
-      <w:tr>
-        <w:tc>
-          <w:tcPr>
-            <w:tcW w:w="9012" w:type="dxa"/>
-            <w:gridSpan w:val="2"/>
-            <w:tcBorders>
-              <w:top w:val="single" w:sz="4" w:space="0" w:color="auto"/>
-              <w:left w:val="single" w:sz="24" w:space="0" w:color="auto"/>
-              <w:bottom w:val="single" w:sz="12" w:space="0" w:color="auto"/>
-              <w:right w:val="single" w:sz="24" w:space="0" w:color="auto"/>
-            </w:tcBorders>
-            <w:hideMark/>
-          </w:tcPr>
-          <w:p>
-            <w:pPr>
-              <w:pStyle w:val="Szakdolgozat"/>
-            </w:pPr>
-            <w:r>
-              <w:t>Szék foglalás:</w:t>
-            </w:r>
-          </w:p>
-          <w:p>
-            <w:pPr>
-              <w:pStyle w:val="Szakdolgozat"/>
-              <w:numPr>
-                <w:ilvl w:val="0"/>
-                <w:numId w:val="13"/>
-              </w:numPr>
-            </w:pPr>
-            <w:r>
-              <w:t>Kevesebb szék foglalása, mint a megadott mennyiség</w:t>
-            </w:r>
-          </w:p>
-          <w:p>
-            <w:pPr>
-              <w:pStyle w:val="Szakdolgozat"/>
-              <w:numPr>
-                <w:ilvl w:val="0"/>
-                <w:numId w:val="13"/>
-              </w:numPr>
-            </w:pPr>
-            <w:r>
-              <w:t>Jobb klikkes törlés</w:t>
-            </w:r>
-          </w:p>
-        </w:tc>
-      </w:tr>
-      <w:tr>
-        <w:tc>
-          <w:tcPr>
-            <w:tcW w:w="9012" w:type="dxa"/>
-            <w:gridSpan w:val="2"/>
-            <w:tcBorders>
-              <w:top w:val="single" w:sz="12" w:space="0" w:color="auto"/>
-              <w:left w:val="single" w:sz="24" w:space="0" w:color="auto"/>
-              <w:bottom w:val="single" w:sz="4" w:space="0" w:color="auto"/>
-              <w:right w:val="single" w:sz="24" w:space="0" w:color="auto"/>
-            </w:tcBorders>
-            <w:shd w:val="clear" w:color="auto" w:fill="E2EFD9" w:themeFill="accent6" w:themeFillTint="33"/>
-            <w:hideMark/>
-          </w:tcPr>
-          <w:p>
-            <w:pPr>
-              <w:pStyle w:val="Szakdolgozat"/>
-              <w:jc w:val="center"/>
-              <w:rPr>
-                <w:b/>
-              </w:rPr>
-            </w:pPr>
-            <w:r>
-              <w:rPr>
-                <w:b/>
-              </w:rPr>
-              <w:t>Előfeltételek</w:t>
-            </w:r>
-          </w:p>
-        </w:tc>
-      </w:tr>
-      <w:tr>
-        <w:tc>
-          <w:tcPr>
-            <w:tcW w:w="9012" w:type="dxa"/>
-            <w:gridSpan w:val="2"/>
-            <w:tcBorders>
-              <w:top w:val="single" w:sz="4" w:space="0" w:color="auto"/>
-              <w:left w:val="single" w:sz="24" w:space="0" w:color="auto"/>
-              <w:bottom w:val="single" w:sz="12" w:space="0" w:color="auto"/>
-              <w:right w:val="single" w:sz="24" w:space="0" w:color="auto"/>
-            </w:tcBorders>
-            <w:hideMark/>
-          </w:tcPr>
-          <w:p>
-            <w:pPr>
-              <w:pStyle w:val="Szakdolgozat"/>
-              <w:tabs>
-                <w:tab w:val="left" w:pos="5940"/>
-              </w:tabs>
-              <w:jc w:val="left"/>
-            </w:pPr>
-            <w:r>
-              <w:t>CP03_FMU teszteset sikeres végrehajtása</w:t>
-            </w:r>
-          </w:p>
-        </w:tc>
-      </w:tr>
-      <w:tr>
-        <w:tc>
-          <w:tcPr>
-            <w:tcW w:w="4506" w:type="dxa"/>
-            <w:tcBorders>
-              <w:top w:val="single" w:sz="12" w:space="0" w:color="auto"/>
-              <w:left w:val="single" w:sz="24" w:space="0" w:color="auto"/>
-              <w:bottom w:val="single" w:sz="4" w:space="0" w:color="auto"/>
-              <w:right w:val="single" w:sz="4" w:space="0" w:color="auto"/>
-            </w:tcBorders>
-            <w:shd w:val="clear" w:color="auto" w:fill="E2EFD9" w:themeFill="accent6" w:themeFillTint="33"/>
-            <w:hideMark/>
-          </w:tcPr>
-          <w:p>
-            <w:pPr>
-              <w:pStyle w:val="Szakdolgozat"/>
-              <w:jc w:val="center"/>
-              <w:rPr>
-                <w:b/>
-              </w:rPr>
-            </w:pPr>
-            <w:r>
-              <w:rPr>
-                <w:b/>
-              </w:rPr>
-              <w:t>Lépések</w:t>
-            </w:r>
-          </w:p>
-        </w:tc>
-        <w:tc>
-          <w:tcPr>
-            <w:tcW w:w="4506" w:type="dxa"/>
-            <w:tcBorders>
-              <w:top w:val="single" w:sz="12" w:space="0" w:color="auto"/>
-              <w:left w:val="single" w:sz="4" w:space="0" w:color="auto"/>
-              <w:bottom w:val="single" w:sz="4" w:space="0" w:color="auto"/>
-              <w:right w:val="single" w:sz="24" w:space="0" w:color="auto"/>
-            </w:tcBorders>
-            <w:shd w:val="clear" w:color="auto" w:fill="E2EFD9" w:themeFill="accent6" w:themeFillTint="33"/>
-            <w:hideMark/>
-          </w:tcPr>
-          <w:p>
-            <w:pPr>
-              <w:pStyle w:val="Szakdolgozat"/>
-              <w:jc w:val="center"/>
-              <w:rPr>
-                <w:b/>
-              </w:rPr>
-            </w:pPr>
-            <w:r>
-              <w:rPr>
-                <w:b/>
-              </w:rPr>
-              <w:t>Elvárt eredmény</w:t>
-            </w:r>
-          </w:p>
-        </w:tc>
-      </w:tr>
-      <w:tr>
-        <w:tc>
-          <w:tcPr>
-            <w:tcW w:w="4506" w:type="dxa"/>
-            <w:tcBorders>
-              <w:top w:val="single" w:sz="4" w:space="0" w:color="auto"/>
-              <w:left w:val="single" w:sz="24" w:space="0" w:color="auto"/>
-              <w:bottom w:val="single" w:sz="12" w:space="0" w:color="auto"/>
-              <w:right w:val="single" w:sz="4" w:space="0" w:color="auto"/>
-            </w:tcBorders>
-            <w:hideMark/>
-          </w:tcPr>
-          <w:p>
-            <w:pPr>
-              <w:pStyle w:val="Szakdolgozat"/>
-              <w:numPr>
-                <w:ilvl w:val="0"/>
-                <w:numId w:val="14"/>
-              </w:numPr>
-            </w:pPr>
-            <w:r>
-              <w:t>Egy szék foglalása</w:t>
-            </w:r>
-          </w:p>
-          <w:p>
-            <w:pPr>
-              <w:pStyle w:val="Szakdolgozat"/>
-              <w:numPr>
-                <w:ilvl w:val="0"/>
-                <w:numId w:val="14"/>
-              </w:numPr>
-            </w:pPr>
-            <w:r>
-              <w:t>Jobb klikk az előző székre</w:t>
-            </w:r>
-          </w:p>
-          <w:p>
-            <w:pPr>
-              <w:pStyle w:val="Szakdolgozat"/>
-              <w:numPr>
-                <w:ilvl w:val="0"/>
-                <w:numId w:val="14"/>
-              </w:numPr>
-            </w:pPr>
-            <w:r>
-              <w:t>Törlés megerősítése</w:t>
-            </w:r>
-          </w:p>
-        </w:tc>
-        <w:tc>
-          <w:tcPr>
-            <w:tcW w:w="4506" w:type="dxa"/>
-            <w:tcBorders>
-              <w:top w:val="single" w:sz="4" w:space="0" w:color="auto"/>
-              <w:left w:val="single" w:sz="4" w:space="0" w:color="auto"/>
-              <w:bottom w:val="single" w:sz="12" w:space="0" w:color="auto"/>
-              <w:right w:val="single" w:sz="24" w:space="0" w:color="auto"/>
-            </w:tcBorders>
-            <w:hideMark/>
-          </w:tcPr>
-          <w:p>
-            <w:pPr>
-              <w:pStyle w:val="Szakdolgozat"/>
-            </w:pPr>
-            <w:r>
-              <w:t>A kezdetben</w:t>
-            </w:r>
-            <w:r>
-              <w:t xml:space="preserve"> zöld szék sárgára változik</w:t>
-            </w:r>
-          </w:p>
-          <w:p>
-            <w:pPr>
-              <w:pStyle w:val="Szakdolgozat"/>
-            </w:pPr>
-            <w:r>
-              <w:t>Törlés panel</w:t>
-            </w:r>
-          </w:p>
-          <w:p>
-            <w:pPr>
-              <w:pStyle w:val="Szakdolgozat"/>
-            </w:pPr>
-            <w:r>
-              <w:t>A szék felszabadul</w:t>
-            </w:r>
-          </w:p>
-        </w:tc>
-      </w:tr>
-      <w:tr>
-        <w:tc>
-          <w:tcPr>
-            <w:tcW w:w="9012" w:type="dxa"/>
-            <w:gridSpan w:val="2"/>
-            <w:tcBorders>
-              <w:top w:val="single" w:sz="12" w:space="0" w:color="auto"/>
-              <w:left w:val="single" w:sz="24" w:space="0" w:color="auto"/>
-              <w:bottom w:val="single" w:sz="4" w:space="0" w:color="auto"/>
-              <w:right w:val="single" w:sz="24" w:space="0" w:color="auto"/>
-            </w:tcBorders>
-            <w:shd w:val="clear" w:color="auto" w:fill="E2EFD9" w:themeFill="accent6" w:themeFillTint="33"/>
-            <w:hideMark/>
-          </w:tcPr>
-          <w:p>
-            <w:pPr>
-              <w:pStyle w:val="Szakdolgozat"/>
-              <w:jc w:val="center"/>
-              <w:rPr>
-                <w:b/>
-              </w:rPr>
-            </w:pPr>
-            <w:r>
-              <w:rPr>
-                <w:b/>
-              </w:rPr>
-              <w:t>Elfogadási kritérium</w:t>
-            </w:r>
-          </w:p>
-        </w:tc>
-      </w:tr>
-      <w:tr>
-        <w:tc>
-          <w:tcPr>
-            <w:tcW w:w="9012" w:type="dxa"/>
-            <w:gridSpan w:val="2"/>
-            <w:tcBorders>
-              <w:top w:val="single" w:sz="4" w:space="0" w:color="auto"/>
-              <w:left w:val="single" w:sz="24" w:space="0" w:color="auto"/>
-              <w:bottom w:val="single" w:sz="24" w:space="0" w:color="auto"/>
-              <w:right w:val="single" w:sz="24" w:space="0" w:color="auto"/>
-            </w:tcBorders>
-            <w:hideMark/>
-          </w:tcPr>
-          <w:p>
-            <w:pPr>
-              <w:pStyle w:val="Szakdolgozat"/>
-            </w:pPr>
-            <w:r>
-              <w:t>A teszteset abban az esetben fogadható el sikeresnek, ha az előzőleg kijelölt szék</w:t>
-            </w:r>
-            <w:r>
-              <w:t xml:space="preserve"> zöld ikonnal jelenik meg és újra választható.</w:t>
-            </w:r>
-          </w:p>
-        </w:tc>
-      </w:tr>
-    </w:tbl>
-    <w:p/>
-    <w:tbl>
-      <w:tblPr>
-        <w:tblStyle w:val="Rcsostblzat"/>
-        <w:tblW w:w="0" w:type="auto"/>
-        <w:tblLook w:val="04A0" w:firstRow="1" w:lastRow="0" w:firstColumn="1" w:lastColumn="0" w:noHBand="0" w:noVBand="1"/>
-      </w:tblPr>
-      <w:tblGrid>
-        <w:gridCol w:w="4506"/>
-        <w:gridCol w:w="4506"/>
-      </w:tblGrid>
-      <w:tr>
-        <w:tc>
-          <w:tcPr>
-            <w:tcW w:w="4506" w:type="dxa"/>
-            <w:tcBorders>
-              <w:top w:val="single" w:sz="24" w:space="0" w:color="auto"/>
-              <w:left w:val="single" w:sz="24" w:space="0" w:color="auto"/>
-              <w:bottom w:val="single" w:sz="12" w:space="0" w:color="auto"/>
-              <w:right w:val="single" w:sz="12" w:space="0" w:color="auto"/>
-            </w:tcBorders>
-            <w:shd w:val="clear" w:color="auto" w:fill="E2EFD9" w:themeFill="accent6" w:themeFillTint="33"/>
-            <w:hideMark/>
-          </w:tcPr>
-          <w:p>
-            <w:pPr>
-              <w:pStyle w:val="Szakdolgozat"/>
-              <w:jc w:val="center"/>
-              <w:rPr>
-                <w:b/>
-              </w:rPr>
-            </w:pPr>
-            <w:r>
-              <w:rPr>
-                <w:b/>
-              </w:rPr>
-              <w:t xml:space="preserve">Teszt </w:t>
-            </w:r>
-            <w:proofErr w:type="spellStart"/>
-            <w:r>
-              <w:rPr>
-                <w:b/>
-              </w:rPr>
-              <w:t>id</w:t>
-            </w:r>
-            <w:proofErr w:type="spellEnd"/>
-          </w:p>
-        </w:tc>
-        <w:tc>
-          <w:tcPr>
-            <w:tcW w:w="4506" w:type="dxa"/>
-            <w:tcBorders>
-              <w:top w:val="single" w:sz="24" w:space="0" w:color="auto"/>
-              <w:left w:val="single" w:sz="12" w:space="0" w:color="auto"/>
-              <w:bottom w:val="single" w:sz="12" w:space="0" w:color="auto"/>
-              <w:right w:val="single" w:sz="24" w:space="0" w:color="auto"/>
-            </w:tcBorders>
-            <w:hideMark/>
-          </w:tcPr>
-          <w:p>
-            <w:pPr>
-              <w:pStyle w:val="Szakdolgozat"/>
-              <w:jc w:val="center"/>
-            </w:pPr>
-            <w:r>
-              <w:t>CP03_FFO</w:t>
-            </w:r>
-          </w:p>
-        </w:tc>
-      </w:tr>
-      <w:tr>
-        <w:tc>
-          <w:tcPr>
-            <w:tcW w:w="4506" w:type="dxa"/>
-            <w:tcBorders>
-              <w:top w:val="single" w:sz="12" w:space="0" w:color="auto"/>
-              <w:left w:val="single" w:sz="24" w:space="0" w:color="auto"/>
-              <w:bottom w:val="single" w:sz="12" w:space="0" w:color="auto"/>
-              <w:right w:val="single" w:sz="12" w:space="0" w:color="auto"/>
-            </w:tcBorders>
-            <w:shd w:val="clear" w:color="auto" w:fill="E2EFD9" w:themeFill="accent6" w:themeFillTint="33"/>
-            <w:hideMark/>
-          </w:tcPr>
-          <w:p>
-            <w:pPr>
-              <w:pStyle w:val="Szakdolgozat"/>
-              <w:jc w:val="center"/>
-              <w:rPr>
-                <w:b/>
-              </w:rPr>
-            </w:pPr>
-            <w:r>
-              <w:rPr>
-                <w:b/>
-              </w:rPr>
-              <w:t>Teszt egység</w:t>
-            </w:r>
-          </w:p>
-        </w:tc>
-        <w:tc>
-          <w:tcPr>
-            <w:tcW w:w="4506" w:type="dxa"/>
-            <w:tcBorders>
-              <w:top w:val="single" w:sz="12" w:space="0" w:color="auto"/>
-              <w:left w:val="single" w:sz="12" w:space="0" w:color="auto"/>
-              <w:bottom w:val="single" w:sz="12" w:space="0" w:color="auto"/>
-              <w:right w:val="single" w:sz="24" w:space="0" w:color="auto"/>
-            </w:tcBorders>
-            <w:hideMark/>
-          </w:tcPr>
-          <w:p>
-            <w:pPr>
-              <w:pStyle w:val="Szakdolgozat"/>
-              <w:jc w:val="center"/>
-            </w:pPr>
-            <w:r>
-              <w:t>Szék foglalás</w:t>
-            </w:r>
-          </w:p>
-        </w:tc>
-      </w:tr>
-      <w:tr>
-        <w:tc>
-          <w:tcPr>
-            <w:tcW w:w="4506" w:type="dxa"/>
-            <w:tcBorders>
-              <w:top w:val="single" w:sz="12" w:space="0" w:color="auto"/>
-              <w:left w:val="single" w:sz="24" w:space="0" w:color="auto"/>
-              <w:bottom w:val="single" w:sz="12" w:space="0" w:color="auto"/>
-              <w:right w:val="single" w:sz="12" w:space="0" w:color="auto"/>
-            </w:tcBorders>
-            <w:shd w:val="clear" w:color="auto" w:fill="E2EFD9" w:themeFill="accent6" w:themeFillTint="33"/>
-            <w:hideMark/>
-          </w:tcPr>
-          <w:p>
-            <w:pPr>
-              <w:pStyle w:val="Szakdolgozat"/>
-              <w:jc w:val="center"/>
-              <w:rPr>
-                <w:b/>
-              </w:rPr>
-            </w:pPr>
-            <w:r>
-              <w:rPr>
-                <w:b/>
-              </w:rPr>
-              <w:t xml:space="preserve">Teszt </w:t>
-            </w:r>
-            <w:proofErr w:type="spellStart"/>
-            <w:r>
-              <w:rPr>
-                <w:b/>
-              </w:rPr>
-              <w:t>user</w:t>
-            </w:r>
-            <w:proofErr w:type="spellEnd"/>
-            <w:r>
-              <w:rPr>
-                <w:b/>
-              </w:rPr>
-              <w:t>/jog</w:t>
-            </w:r>
-          </w:p>
-        </w:tc>
-        <w:tc>
-          <w:tcPr>
-            <w:tcW w:w="4506" w:type="dxa"/>
-            <w:tcBorders>
-              <w:top w:val="single" w:sz="12" w:space="0" w:color="auto"/>
-              <w:left w:val="single" w:sz="12" w:space="0" w:color="auto"/>
-              <w:bottom w:val="single" w:sz="12" w:space="0" w:color="auto"/>
-              <w:right w:val="single" w:sz="24" w:space="0" w:color="auto"/>
-            </w:tcBorders>
-            <w:hideMark/>
-          </w:tcPr>
-          <w:p>
-            <w:pPr>
-              <w:pStyle w:val="Szakdolgozat"/>
-              <w:jc w:val="center"/>
-            </w:pPr>
-            <w:r>
-              <w:rPr>
-                <w:rFonts w:cs="Times New Roman"/>
-              </w:rPr>
-              <w:t>Kriszti/felhasználó</w:t>
-            </w:r>
-          </w:p>
-        </w:tc>
-      </w:tr>
-      <w:tr>
-        <w:tc>
-          <w:tcPr>
-            <w:tcW w:w="9012" w:type="dxa"/>
-            <w:gridSpan w:val="2"/>
-            <w:tcBorders>
-              <w:top w:val="single" w:sz="4" w:space="0" w:color="auto"/>
-              <w:left w:val="single" w:sz="24" w:space="0" w:color="auto"/>
-              <w:bottom w:val="single" w:sz="4" w:space="0" w:color="auto"/>
-              <w:right w:val="single" w:sz="24" w:space="0" w:color="auto"/>
-            </w:tcBorders>
-            <w:shd w:val="clear" w:color="auto" w:fill="E2EFD9" w:themeFill="accent6" w:themeFillTint="33"/>
-            <w:hideMark/>
-          </w:tcPr>
-          <w:p>
-            <w:pPr>
-              <w:pStyle w:val="Szakdolgozat"/>
-              <w:jc w:val="center"/>
-              <w:rPr>
-                <w:b/>
-              </w:rPr>
-            </w:pPr>
-            <w:r>
-              <w:rPr>
-                <w:b/>
-              </w:rPr>
-              <w:t>Összefoglaló</w:t>
-            </w:r>
-          </w:p>
-        </w:tc>
-      </w:tr>
-      <w:tr>
-        <w:tc>
-          <w:tcPr>
-            <w:tcW w:w="9012" w:type="dxa"/>
-            <w:gridSpan w:val="2"/>
-            <w:tcBorders>
-              <w:top w:val="single" w:sz="4" w:space="0" w:color="auto"/>
-              <w:left w:val="single" w:sz="24" w:space="0" w:color="auto"/>
-              <w:bottom w:val="single" w:sz="12" w:space="0" w:color="auto"/>
-              <w:right w:val="single" w:sz="24" w:space="0" w:color="auto"/>
-            </w:tcBorders>
-            <w:hideMark/>
-          </w:tcPr>
-          <w:p>
-            <w:pPr>
-              <w:pStyle w:val="Szakdolgozat"/>
-            </w:pPr>
-            <w:r>
-              <w:t>Szék foglalás:</w:t>
-            </w:r>
-          </w:p>
-          <w:p>
-            <w:pPr>
-              <w:pStyle w:val="Szakdolgozat"/>
-              <w:numPr>
-                <w:ilvl w:val="0"/>
-                <w:numId w:val="13"/>
-              </w:numPr>
-            </w:pPr>
-            <w:r>
-              <w:t>Kevesebb szék foglalása, mint a megadott mennyiség</w:t>
-            </w:r>
-          </w:p>
-          <w:p>
-            <w:pPr>
-              <w:pStyle w:val="Szakdolgozat"/>
-              <w:numPr>
-                <w:ilvl w:val="0"/>
-                <w:numId w:val="13"/>
-              </w:numPr>
-            </w:pPr>
-            <w:r>
-              <w:t>Már kijelölt szék újra foglalása</w:t>
-            </w:r>
-          </w:p>
-        </w:tc>
-      </w:tr>
-      <w:tr>
-        <w:tc>
-          <w:tcPr>
-            <w:tcW w:w="9012" w:type="dxa"/>
-            <w:gridSpan w:val="2"/>
-            <w:tcBorders>
-              <w:top w:val="single" w:sz="12" w:space="0" w:color="auto"/>
-              <w:left w:val="single" w:sz="24" w:space="0" w:color="auto"/>
-              <w:bottom w:val="single" w:sz="4" w:space="0" w:color="auto"/>
-              <w:right w:val="single" w:sz="24" w:space="0" w:color="auto"/>
-            </w:tcBorders>
-            <w:shd w:val="clear" w:color="auto" w:fill="E2EFD9" w:themeFill="accent6" w:themeFillTint="33"/>
-            <w:hideMark/>
-          </w:tcPr>
-          <w:p>
-            <w:pPr>
-              <w:pStyle w:val="Szakdolgozat"/>
-              <w:jc w:val="center"/>
-              <w:rPr>
-                <w:b/>
-              </w:rPr>
-            </w:pPr>
-            <w:r>
-              <w:rPr>
-                <w:b/>
-              </w:rPr>
-              <w:t>Előfeltételek</w:t>
-            </w:r>
-          </w:p>
-        </w:tc>
-      </w:tr>
-      <w:tr>
-        <w:tc>
-          <w:tcPr>
-            <w:tcW w:w="9012" w:type="dxa"/>
-            <w:gridSpan w:val="2"/>
-            <w:tcBorders>
-              <w:top w:val="single" w:sz="4" w:space="0" w:color="auto"/>
-              <w:left w:val="single" w:sz="24" w:space="0" w:color="auto"/>
-              <w:bottom w:val="single" w:sz="12" w:space="0" w:color="auto"/>
-              <w:right w:val="single" w:sz="24" w:space="0" w:color="auto"/>
-            </w:tcBorders>
-            <w:hideMark/>
-          </w:tcPr>
-          <w:p>
-            <w:pPr>
-              <w:pStyle w:val="Szakdolgozat"/>
-              <w:tabs>
-                <w:tab w:val="left" w:pos="5940"/>
-              </w:tabs>
-              <w:jc w:val="left"/>
-            </w:pPr>
-            <w:r>
-              <w:t>CP03_FMU teszteset sikeres végrehajtása</w:t>
-            </w:r>
-          </w:p>
-        </w:tc>
-      </w:tr>
-      <w:tr>
-        <w:tc>
-          <w:tcPr>
-            <w:tcW w:w="4506" w:type="dxa"/>
-            <w:tcBorders>
-              <w:top w:val="single" w:sz="12" w:space="0" w:color="auto"/>
-              <w:left w:val="single" w:sz="24" w:space="0" w:color="auto"/>
-              <w:bottom w:val="single" w:sz="4" w:space="0" w:color="auto"/>
-              <w:right w:val="single" w:sz="4" w:space="0" w:color="auto"/>
-            </w:tcBorders>
-            <w:shd w:val="clear" w:color="auto" w:fill="E2EFD9" w:themeFill="accent6" w:themeFillTint="33"/>
-            <w:hideMark/>
-          </w:tcPr>
-          <w:p>
-            <w:pPr>
-              <w:pStyle w:val="Szakdolgozat"/>
-              <w:jc w:val="center"/>
-              <w:rPr>
-                <w:b/>
-              </w:rPr>
-            </w:pPr>
-            <w:r>
-              <w:rPr>
-                <w:b/>
-              </w:rPr>
-              <w:t>Lépések</w:t>
-            </w:r>
-          </w:p>
-        </w:tc>
-        <w:tc>
-          <w:tcPr>
-            <w:tcW w:w="4506" w:type="dxa"/>
-            <w:tcBorders>
-              <w:top w:val="single" w:sz="12" w:space="0" w:color="auto"/>
-              <w:left w:val="single" w:sz="4" w:space="0" w:color="auto"/>
-              <w:bottom w:val="single" w:sz="4" w:space="0" w:color="auto"/>
-              <w:right w:val="single" w:sz="24" w:space="0" w:color="auto"/>
-            </w:tcBorders>
-            <w:shd w:val="clear" w:color="auto" w:fill="E2EFD9" w:themeFill="accent6" w:themeFillTint="33"/>
-            <w:hideMark/>
-          </w:tcPr>
-          <w:p>
-            <w:pPr>
-              <w:pStyle w:val="Szakdolgozat"/>
-              <w:jc w:val="center"/>
-              <w:rPr>
-                <w:b/>
-              </w:rPr>
-            </w:pPr>
-            <w:r>
-              <w:rPr>
-                <w:b/>
-              </w:rPr>
-              <w:t>Elvárt eredmény</w:t>
-            </w:r>
-          </w:p>
-        </w:tc>
-        <w:bookmarkStart w:id="0" w:name="_GoBack"/>
-        <w:bookmarkEnd w:id="0"/>
-      </w:tr>
-      <w:tr>
-        <w:tc>
-          <w:tcPr>
-            <w:tcW w:w="4506" w:type="dxa"/>
-            <w:tcBorders>
-              <w:top w:val="single" w:sz="4" w:space="0" w:color="auto"/>
-              <w:left w:val="single" w:sz="24" w:space="0" w:color="auto"/>
-              <w:bottom w:val="single" w:sz="12" w:space="0" w:color="auto"/>
-              <w:right w:val="single" w:sz="4" w:space="0" w:color="auto"/>
-            </w:tcBorders>
-            <w:hideMark/>
-          </w:tcPr>
-          <w:p>
-            <w:pPr>
-              <w:pStyle w:val="Szakdolgozat"/>
-              <w:numPr>
-                <w:ilvl w:val="0"/>
-                <w:numId w:val="14"/>
-              </w:numPr>
-            </w:pPr>
-            <w:r>
-              <w:lastRenderedPageBreak/>
-              <w:t>Egy szék foglalása</w:t>
-            </w:r>
-          </w:p>
-          <w:p>
-            <w:pPr>
-              <w:pStyle w:val="Szakdolgozat"/>
-              <w:numPr>
-                <w:ilvl w:val="0"/>
-                <w:numId w:val="14"/>
-              </w:numPr>
-            </w:pPr>
-            <w:r>
-              <w:t>Bal</w:t>
-            </w:r>
-            <w:r>
-              <w:t xml:space="preserve"> klikk az előző székre</w:t>
-            </w:r>
-          </w:p>
-        </w:tc>
-        <w:tc>
-          <w:tcPr>
-            <w:tcW w:w="4506" w:type="dxa"/>
-            <w:tcBorders>
-              <w:top w:val="single" w:sz="4" w:space="0" w:color="auto"/>
-              <w:left w:val="single" w:sz="4" w:space="0" w:color="auto"/>
-              <w:bottom w:val="single" w:sz="12" w:space="0" w:color="auto"/>
-              <w:right w:val="single" w:sz="24" w:space="0" w:color="auto"/>
-            </w:tcBorders>
-            <w:hideMark/>
-          </w:tcPr>
-          <w:p>
-            <w:pPr>
-              <w:pStyle w:val="Szakdolgozat"/>
-            </w:pPr>
-            <w:r>
-              <w:t>A kezdetben zöld szék sárgára változik</w:t>
-            </w:r>
-          </w:p>
-          <w:p>
-            <w:pPr>
-              <w:pStyle w:val="Szakdolgozat"/>
-            </w:pPr>
-            <w:r>
-              <w:t>Hibaüzenet, a szék már foglalt</w:t>
-            </w:r>
-          </w:p>
-        </w:tc>
-      </w:tr>
-      <w:tr>
-        <w:tc>
-          <w:tcPr>
-            <w:tcW w:w="9012" w:type="dxa"/>
-            <w:gridSpan w:val="2"/>
-            <w:tcBorders>
-              <w:top w:val="single" w:sz="12" w:space="0" w:color="auto"/>
-              <w:left w:val="single" w:sz="24" w:space="0" w:color="auto"/>
-              <w:bottom w:val="single" w:sz="4" w:space="0" w:color="auto"/>
-              <w:right w:val="single" w:sz="24" w:space="0" w:color="auto"/>
-            </w:tcBorders>
-            <w:shd w:val="clear" w:color="auto" w:fill="E2EFD9" w:themeFill="accent6" w:themeFillTint="33"/>
-            <w:hideMark/>
-          </w:tcPr>
-          <w:p>
-            <w:pPr>
-              <w:pStyle w:val="Szakdolgozat"/>
-              <w:jc w:val="center"/>
-              <w:rPr>
-                <w:b/>
-              </w:rPr>
-            </w:pPr>
-            <w:r>
-              <w:rPr>
-                <w:b/>
-              </w:rPr>
-              <w:t>Elfogadási kritérium</w:t>
-            </w:r>
-          </w:p>
-        </w:tc>
-      </w:tr>
-      <w:tr>
-        <w:tc>
-          <w:tcPr>
-            <w:tcW w:w="9012" w:type="dxa"/>
-            <w:gridSpan w:val="2"/>
-            <w:tcBorders>
-              <w:top w:val="single" w:sz="4" w:space="0" w:color="auto"/>
-              <w:left w:val="single" w:sz="24" w:space="0" w:color="auto"/>
-              <w:bottom w:val="single" w:sz="24" w:space="0" w:color="auto"/>
-              <w:right w:val="single" w:sz="24" w:space="0" w:color="auto"/>
-            </w:tcBorders>
-            <w:hideMark/>
-          </w:tcPr>
-          <w:p>
-            <w:pPr>
-              <w:pStyle w:val="Szakdolgozat"/>
-            </w:pPr>
-            <w:r>
-              <w:t xml:space="preserve">A teszteset abban az esetben fogadható el sikeresnek, ha az előzőleg kijelölt </w:t>
-            </w:r>
-            <w:r>
-              <w:t>székre kattintva a hibaüzenet jelenik meg a felhasználónak.</w:t>
-            </w:r>
-          </w:p>
-        </w:tc>
-      </w:tr>
-    </w:tbl>
     <w:p/>
     <w:sectPr>
       <w:pgSz w:w="11906" w:h="16838"/>
@@ -3805,6 +2748,25 @@
       <w:sz w:val="24"/>
     </w:rPr>
   </w:style>
+  <w:style w:type="paragraph" w:styleId="Kpalrs">
+    <w:name w:val="caption"/>
+    <w:basedOn w:val="Norml"/>
+    <w:next w:val="Norml"/>
+    <w:uiPriority w:val="35"/>
+    <w:unhideWhenUsed/>
+    <w:qFormat/>
+    <w:rsid w:val="009A716C"/>
+    <w:pPr>
+      <w:spacing w:after="200" w:line="240" w:lineRule="auto"/>
+    </w:pPr>
+    <w:rPr>
+      <w:i/>
+      <w:iCs/>
+      <w:color w:val="44546A" w:themeColor="text2"/>
+      <w:sz w:val="18"/>
+      <w:szCs w:val="18"/>
+    </w:rPr>
+  </w:style>
 </w:styles>
 </file>
 

</xml_diff>